<commit_message>
Add random num/ SVG drawing
</commit_message>
<xml_diff>
--- a/筆記一.docx
+++ b/筆記一.docx
@@ -2253,7 +2253,7 @@
     <w:p>
       <w:pPr>
         <w:rPr>
-          <w:rFonts w:ascii="Arial" w:hAnsi="Arial" w:cs="Arial" w:hint="eastAsia"/>
+          <w:rFonts w:ascii="Arial" w:hAnsi="Arial" w:cs="Arial"/>
           <w:color w:val="4F4F4F"/>
           <w:sz w:val="23"/>
           <w:szCs w:val="23"/>
@@ -2301,8 +2301,207 @@
           </wp:inline>
         </w:drawing>
       </w:r>
+    </w:p>
+    <w:p>
+      <w:pPr>
+        <w:rPr>
+          <w:rFonts w:ascii="Arial" w:hAnsi="Arial" w:cs="Arial"/>
+          <w:color w:val="4F4F4F"/>
+          <w:sz w:val="23"/>
+          <w:szCs w:val="23"/>
+          <w:shd w:val="clear" w:color="auto" w:fill="FFFFFF"/>
+        </w:rPr>
+      </w:pPr>
+    </w:p>
+    <w:p>
+      <w:pPr>
+        <w:rPr>
+          <w:rFonts w:ascii="Arial" w:hAnsi="Arial" w:cs="Arial"/>
+          <w:color w:val="4F4F4F"/>
+          <w:sz w:val="23"/>
+          <w:szCs w:val="23"/>
+          <w:shd w:val="clear" w:color="auto" w:fill="FFFFFF"/>
+        </w:rPr>
+      </w:pPr>
+    </w:p>
+    <w:p>
+      <w:pPr>
+        <w:rPr>
+          <w:rFonts w:ascii="Arial" w:hAnsi="Arial" w:cs="Arial"/>
+          <w:color w:val="4F4F4F"/>
+          <w:sz w:val="23"/>
+          <w:szCs w:val="23"/>
+          <w:shd w:val="clear" w:color="auto" w:fill="FFFFFF"/>
+        </w:rPr>
+      </w:pPr>
+    </w:p>
+    <w:p>
+      <w:pPr>
+        <w:rPr>
+          <w:rFonts w:ascii="Arial" w:hAnsi="Arial" w:cs="Arial"/>
+          <w:color w:val="4F4F4F"/>
+          <w:sz w:val="23"/>
+          <w:szCs w:val="23"/>
+          <w:shd w:val="clear" w:color="auto" w:fill="FFFFFF"/>
+        </w:rPr>
+      </w:pPr>
+    </w:p>
+    <w:p>
+      <w:pPr>
+        <w:rPr>
+          <w:rFonts w:ascii="Arial" w:hAnsi="Arial" w:cs="Arial" w:hint="eastAsia"/>
+          <w:color w:val="4F4F4F"/>
+          <w:sz w:val="23"/>
+          <w:szCs w:val="23"/>
+          <w:shd w:val="clear" w:color="auto" w:fill="FFFFFF"/>
+        </w:rPr>
+      </w:pPr>
+      <w:proofErr w:type="spellStart"/>
+      <w:r>
+        <w:rPr>
+          <w:rFonts w:ascii="Arial" w:hAnsi="Arial" w:cs="Arial"/>
+          <w:color w:val="4F4F4F"/>
+          <w:sz w:val="23"/>
+          <w:szCs w:val="23"/>
+          <w:shd w:val="clear" w:color="auto" w:fill="FFFFFF"/>
+        </w:rPr>
+        <w:t>H</w:t>
+      </w:r>
+      <w:r>
+        <w:rPr>
+          <w:rFonts w:ascii="Arial" w:hAnsi="Arial" w:cs="Arial" w:hint="eastAsia"/>
+          <w:color w:val="4F4F4F"/>
+          <w:sz w:val="23"/>
+          <w:szCs w:val="23"/>
+          <w:shd w:val="clear" w:color="auto" w:fill="FFFFFF"/>
+        </w:rPr>
+        <w:t>w</w:t>
+      </w:r>
+      <w:proofErr w:type="spellEnd"/>
+      <w:r>
+        <w:rPr>
+          <w:rFonts w:ascii="Arial" w:hAnsi="Arial" w:cs="Arial" w:hint="eastAsia"/>
+          <w:color w:val="4F4F4F"/>
+          <w:sz w:val="23"/>
+          <w:szCs w:val="23"/>
+          <w:shd w:val="clear" w:color="auto" w:fill="FFFFFF"/>
+        </w:rPr>
+        <w:t>(</w:t>
+      </w:r>
+      <w:r>
+        <w:rPr>
+          <w:rFonts w:ascii="Arial" w:hAnsi="Arial" w:cs="Arial" w:hint="eastAsia"/>
+          <w:color w:val="4F4F4F"/>
+          <w:sz w:val="23"/>
+          <w:szCs w:val="23"/>
+          <w:shd w:val="clear" w:color="auto" w:fill="FFFFFF"/>
+        </w:rPr>
+        <w:t>用</w:t>
+      </w:r>
+      <w:r>
+        <w:rPr>
+          <w:rFonts w:ascii="Arial" w:hAnsi="Arial" w:cs="Arial" w:hint="eastAsia"/>
+          <w:color w:val="4F4F4F"/>
+          <w:sz w:val="23"/>
+          <w:szCs w:val="23"/>
+          <w:shd w:val="clear" w:color="auto" w:fill="FFFFFF"/>
+        </w:rPr>
+        <w:t>jweb.ga</w:t>
+      </w:r>
+      <w:r>
+        <w:rPr>
+          <w:rFonts w:ascii="Arial" w:hAnsi="Arial" w:cs="Arial" w:hint="eastAsia"/>
+          <w:color w:val="4F4F4F"/>
+          <w:sz w:val="23"/>
+          <w:szCs w:val="23"/>
+          <w:shd w:val="clear" w:color="auto" w:fill="FFFFFF"/>
+        </w:rPr>
+        <w:t>貼</w:t>
+      </w:r>
+      <w:proofErr w:type="spellStart"/>
+      <w:r>
+        <w:rPr>
+          <w:rFonts w:ascii="Arial" w:hAnsi="Arial" w:cs="Arial" w:hint="eastAsia"/>
+          <w:color w:val="4F4F4F"/>
+          <w:sz w:val="23"/>
+          <w:szCs w:val="23"/>
+          <w:shd w:val="clear" w:color="auto" w:fill="FFFFFF"/>
+        </w:rPr>
+        <w:t>github</w:t>
+      </w:r>
+      <w:proofErr w:type="spellEnd"/>
+      <w:r>
+        <w:rPr>
+          <w:rFonts w:ascii="Arial" w:hAnsi="Arial" w:cs="Arial" w:hint="eastAsia"/>
+          <w:color w:val="4F4F4F"/>
+          <w:sz w:val="23"/>
+          <w:szCs w:val="23"/>
+          <w:shd w:val="clear" w:color="auto" w:fill="FFFFFF"/>
+        </w:rPr>
+        <w:t>連結</w:t>
+      </w:r>
+      <w:r>
+        <w:rPr>
+          <w:rFonts w:ascii="Arial" w:hAnsi="Arial" w:cs="Arial" w:hint="eastAsia"/>
+          <w:color w:val="4F4F4F"/>
+          <w:sz w:val="23"/>
+          <w:szCs w:val="23"/>
+          <w:shd w:val="clear" w:color="auto" w:fill="FFFFFF"/>
+        </w:rPr>
+        <w:t xml:space="preserve"> </w:t>
+      </w:r>
+      <w:r>
+        <w:rPr>
+          <w:rFonts w:ascii="Arial" w:hAnsi="Arial" w:cs="Arial" w:hint="eastAsia"/>
+          <w:color w:val="4F4F4F"/>
+          <w:sz w:val="23"/>
+          <w:szCs w:val="23"/>
+          <w:shd w:val="clear" w:color="auto" w:fill="FFFFFF"/>
+        </w:rPr>
+        <w:t>附上</w:t>
+      </w:r>
+      <w:r>
+        <w:rPr>
+          <w:rFonts w:ascii="Arial" w:hAnsi="Arial" w:cs="Arial" w:hint="eastAsia"/>
+          <w:color w:val="4F4F4F"/>
+          <w:sz w:val="23"/>
+          <w:szCs w:val="23"/>
+          <w:shd w:val="clear" w:color="auto" w:fill="FFFFFF"/>
+        </w:rPr>
+        <w:t>ID(</w:t>
+      </w:r>
+      <w:r>
+        <w:rPr>
+          <w:rFonts w:ascii="Arial" w:hAnsi="Arial" w:cs="Arial" w:hint="eastAsia"/>
+          <w:color w:val="4F4F4F"/>
+          <w:sz w:val="23"/>
+          <w:szCs w:val="23"/>
+          <w:shd w:val="clear" w:color="auto" w:fill="FFFFFF"/>
+        </w:rPr>
+        <w:t>姓名</w:t>
+      </w:r>
       <w:bookmarkStart w:id="0" w:name="_GoBack"/>
       <w:bookmarkEnd w:id="0"/>
+      <w:r>
+        <w:rPr>
+          <w:rFonts w:ascii="Arial" w:hAnsi="Arial" w:cs="Arial" w:hint="eastAsia"/>
+          <w:color w:val="4F4F4F"/>
+          <w:sz w:val="23"/>
+          <w:szCs w:val="23"/>
+          <w:shd w:val="clear" w:color="auto" w:fill="FFFFFF"/>
+        </w:rPr>
+        <w:t>)</w:t>
+      </w:r>
+      <w:r>
+        <w:rPr>
+          <w:rFonts w:ascii="Arial" w:hAnsi="Arial" w:cs="Arial" w:hint="eastAsia"/>
+          <w:color w:val="4F4F4F"/>
+          <w:sz w:val="23"/>
+          <w:szCs w:val="23"/>
+          <w:shd w:val="clear" w:color="auto" w:fill="FFFFFF"/>
+        </w:rPr>
+        <w:t>)</w:t>
+      </w:r>
     </w:p>
     <w:sectPr>
       <w:pgSz w:w="11906" w:h="16838"/>

</xml_diff>